<commit_message>
Enhance webpage design and adjust customer name length for better look
Implements new CSS animations on index.html and limits customer name to 35 characters in utils/calculations.py.

Replit-Commit-Author: Agent
Replit-Commit-Session-Id: 47ff45a8-9ec5-403a-be82-87120b58a0ae
Replit-Commit-Screenshot-Url: https://storage.googleapis.com/screenshot-production-us-central1/4d923b52-92ff-4aff-9796-ca2441033299/15337aee-f166-4639-a0cc-8cbdb22e38f8.jpg
</commit_message>
<xml_diff>
--- a/uploads/resultado_LUCATO-12-05.docx
+++ b/uploads/resultado_LUCATO-12-05.docx
@@ -763,7 +763,7 @@
               <w:rPr>
                 <w:sz w:val="18"/>
               </w:rPr>
-              <w:t>Jacutinga - Utilar De Jacutinga Eireli E</w:t>
+              <w:t>Jacutinga - Utilar De Jacutinga Eirel</w:t>
             </w:r>
           </w:p>
         </w:tc>
@@ -1181,7 +1181,7 @@
               <w:rPr>
                 <w:sz w:val="18"/>
               </w:rPr>
-              <w:t>Ouro Fino - Comercial Labegaline Ltda (O</w:t>
+              <w:t>Ouro Fino - Comercial Labegaline Ltda</w:t>
             </w:r>
           </w:p>
         </w:tc>
@@ -1390,7 +1390,7 @@
               <w:rPr>
                 <w:sz w:val="18"/>
               </w:rPr>
-              <w:t>Bueno Brandao - Moveis Bueno Brandão Ltd</w:t>
+              <w:t>Bueno Brandao - Moveis Bueno Brandão</w:t>
             </w:r>
           </w:p>
         </w:tc>
@@ -1808,7 +1808,7 @@
               <w:rPr>
                 <w:sz w:val="18"/>
               </w:rPr>
-              <w:t>Olimpio Noronha - Casa De Racao E Materi</w:t>
+              <w:t>Olimpio Noronha - Casa De Racao E Mat</w:t>
             </w:r>
           </w:p>
         </w:tc>
@@ -2017,7 +2017,7 @@
               <w:rPr>
                 <w:sz w:val="18"/>
               </w:rPr>
-              <w:t xml:space="preserve">Carmo De Minas - Fernanda Aparecida Dos </w:t>
+              <w:t>Carmo De Minas - Fernanda Aparecida D</w:t>
             </w:r>
           </w:p>
         </w:tc>
@@ -2853,7 +2853,7 @@
               <w:rPr>
                 <w:sz w:val="18"/>
               </w:rPr>
-              <w:t>Cruzilia - Comercial Eletromoveis Alvare</w:t>
+              <w:t>Cruzilia - Comercial Eletromoveis Alv</w:t>
             </w:r>
           </w:p>
         </w:tc>
@@ -3480,7 +3480,7 @@
               <w:rPr>
                 <w:sz w:val="18"/>
               </w:rPr>
-              <w:t>Sao Goncalo Do Sapucai - Vidal Moveis Lt</w:t>
+              <w:t>Sao Goncalo Do Sapucai - Vidal Moveis</w:t>
             </w:r>
           </w:p>
         </w:tc>
@@ -3689,7 +3689,7 @@
               <w:rPr>
                 <w:sz w:val="18"/>
               </w:rPr>
-              <w:t>Lavras - Ceara Moveis Ltda - Me Integral</w:t>
+              <w:t>Lavras - Ceara Moveis Ltda - Me Integ</w:t>
             </w:r>
           </w:p>
         </w:tc>

</xml_diff>